<commit_message>
Adição de indice ao documento do game design
</commit_message>
<xml_diff>
--- a/DOC/(Nome do jogo).docx
+++ b/DOC/(Nome do jogo).docx
@@ -627,6 +627,117 @@
         <w:t>Indice</w:t>
       </w:r>
     </w:p>
+    <w:sdt>
+      <w:sdtPr>
+        <w:id w:val="2019857166"/>
+        <w:docPartObj>
+          <w:docPartGallery w:val="Table of Contents"/>
+          <w:docPartUnique/>
+        </w:docPartObj>
+      </w:sdtPr>
+      <w:sdtContent>
+        <w:p>
+          <w:pPr>
+            <w:pStyle w:val="TOC1"/>
+            <w:tabs>
+              <w:tab w:val="right" w:leader="dot" w:pos="9360"/>
+            </w:tabs>
+            <w:bidi w:val="0"/>
+            <w:rPr>
+              <w:rStyle w:val="Hyperlink"/>
+            </w:rPr>
+          </w:pPr>
+          <w:r>
+            <w:fldChar w:fldCharType="begin"/>
+          </w:r>
+          <w:r>
+            <w:instrText xml:space="preserve">TOC \o \z \u \h</w:instrText>
+          </w:r>
+          <w:r>
+            <w:fldChar w:fldCharType="separate"/>
+          </w:r>
+          <w:hyperlink w:anchor="_Toc1522405146">
+            <w:r>
+              <w:rPr>
+                <w:rStyle w:val="Hyperlink"/>
+              </w:rPr>
+              <w:t>Introdução</w:t>
+            </w:r>
+            <w:r>
+              <w:tab/>
+            </w:r>
+            <w:r>
+              <w:fldChar w:fldCharType="begin"/>
+            </w:r>
+            <w:r>
+              <w:instrText xml:space="preserve">PAGEREF _Toc1522405146 \h</w:instrText>
+            </w:r>
+            <w:r>
+              <w:fldChar w:fldCharType="separate"/>
+            </w:r>
+            <w:r>
+              <w:rPr>
+                <w:rStyle w:val="Hyperlink"/>
+              </w:rPr>
+              <w:t>4</w:t>
+            </w:r>
+            <w:r>
+              <w:fldChar w:fldCharType="end"/>
+            </w:r>
+          </w:hyperlink>
+        </w:p>
+        <w:p>
+          <w:pPr>
+            <w:pStyle w:val="TOC2"/>
+            <w:tabs>
+              <w:tab w:val="right" w:leader="dot" w:pos="9360"/>
+            </w:tabs>
+            <w:bidi w:val="0"/>
+            <w:rPr>
+              <w:rStyle w:val="Hyperlink"/>
+            </w:rPr>
+          </w:pPr>
+          <w:hyperlink w:anchor="_Toc44755152">
+            <w:r>
+              <w:rPr>
+                <w:rStyle w:val="Hyperlink"/>
+              </w:rPr>
+              <w:t>Escopo</w:t>
+            </w:r>
+            <w:r>
+              <w:tab/>
+            </w:r>
+            <w:r>
+              <w:fldChar w:fldCharType="begin"/>
+            </w:r>
+            <w:r>
+              <w:instrText xml:space="preserve">PAGEREF _Toc44755152 \h</w:instrText>
+            </w:r>
+            <w:r>
+              <w:fldChar w:fldCharType="separate"/>
+            </w:r>
+            <w:r>
+              <w:rPr>
+                <w:rStyle w:val="Hyperlink"/>
+              </w:rPr>
+              <w:t>4</w:t>
+            </w:r>
+            <w:r>
+              <w:fldChar w:fldCharType="end"/>
+            </w:r>
+          </w:hyperlink>
+          <w:r>
+            <w:fldChar w:fldCharType="end"/>
+          </w:r>
+        </w:p>
+      </w:sdtContent>
+    </w:sdt>
+    <w:p>
+      <w:pPr>
+        <w:pStyle w:val="Normal"/>
+        <w:jc w:val="left"/>
+      </w:pPr>
+    </w:p>
     <w:p>
       <w:pPr>
         <w:pStyle w:val="Normal"/>
@@ -806,10 +917,12 @@
         <w:pStyle w:val="Heading1"/>
         <w:ind w:left="0"/>
       </w:pPr>
+      <w:bookmarkStart w:name="_Toc1522405146" w:id="1067391523"/>
       <w:r>
         <w:rPr/>
         <w:t>Introdução</w:t>
       </w:r>
+      <w:bookmarkEnd w:id="1067391523"/>
     </w:p>
     <w:p>
       <w:pPr>
@@ -1149,10 +1262,12 @@
           <w:bCs w:val="0"/>
         </w:rPr>
       </w:pPr>
+      <w:bookmarkStart w:name="_Toc44755152" w:id="940486667"/>
       <w:r>
         <w:rPr/>
         <w:t>Escopo</w:t>
       </w:r>
+      <w:bookmarkEnd w:id="940486667"/>
     </w:p>
     <w:p>
       <w:pPr>
@@ -1819,6 +1934,39 @@
       </w:tblCellMar>
     </w:tblPr>
   </w:style>
+  <w:style xmlns:w14="http://schemas.microsoft.com/office/word/2010/wordml" xmlns:mc="http://schemas.openxmlformats.org/markup-compatibility/2006" xmlns:w="http://schemas.openxmlformats.org/wordprocessingml/2006/main" w:type="character" w:styleId="Hyperlink" mc:Ignorable="w14">
+    <w:name xmlns:w="http://schemas.openxmlformats.org/wordprocessingml/2006/main" w:val="Hyperlink"/>
+    <w:basedOn xmlns:w="http://schemas.openxmlformats.org/wordprocessingml/2006/main" w:val="DefaultParagraphFont"/>
+    <w:uiPriority xmlns:w="http://schemas.openxmlformats.org/wordprocessingml/2006/main" w:val="99"/>
+    <w:unhideWhenUsed xmlns:w="http://schemas.openxmlformats.org/wordprocessingml/2006/main"/>
+    <w:rPr xmlns:w="http://schemas.openxmlformats.org/wordprocessingml/2006/main">
+      <w:color w:val="0563C1" w:themeColor="hyperlink"/>
+      <w:u w:val="single"/>
+    </w:rPr>
+  </w:style>
+  <w:style xmlns:w14="http://schemas.microsoft.com/office/word/2010/wordml" xmlns:mc="http://schemas.openxmlformats.org/markup-compatibility/2006" xmlns:w="http://schemas.openxmlformats.org/wordprocessingml/2006/main" w:type="paragraph" w:styleId="TOC1" mc:Ignorable="w14">
+    <w:name xmlns:w="http://schemas.openxmlformats.org/wordprocessingml/2006/main" w:val="toc 1"/>
+    <w:basedOn xmlns:w="http://schemas.openxmlformats.org/wordprocessingml/2006/main" w:val="Normal"/>
+    <w:next xmlns:w="http://schemas.openxmlformats.org/wordprocessingml/2006/main" w:val="Normal"/>
+    <w:autoRedefine xmlns:w="http://schemas.openxmlformats.org/wordprocessingml/2006/main"/>
+    <w:uiPriority xmlns:w="http://schemas.openxmlformats.org/wordprocessingml/2006/main" w:val="39"/>
+    <w:unhideWhenUsed xmlns:w="http://schemas.openxmlformats.org/wordprocessingml/2006/main"/>
+    <w:pPr xmlns:w="http://schemas.openxmlformats.org/wordprocessingml/2006/main">
+      <w:spacing xmlns:w="http://schemas.openxmlformats.org/wordprocessingml/2006/main" w:after="100"/>
+    </w:pPr>
+  </w:style>
+  <w:style xmlns:w14="http://schemas.microsoft.com/office/word/2010/wordml" xmlns:mc="http://schemas.openxmlformats.org/markup-compatibility/2006" xmlns:w="http://schemas.openxmlformats.org/wordprocessingml/2006/main" w:type="paragraph" w:styleId="TOC2" mc:Ignorable="w14">
+    <w:name xmlns:w="http://schemas.openxmlformats.org/wordprocessingml/2006/main" w:val="toc 2"/>
+    <w:basedOn xmlns:w="http://schemas.openxmlformats.org/wordprocessingml/2006/main" w:val="Normal"/>
+    <w:next xmlns:w="http://schemas.openxmlformats.org/wordprocessingml/2006/main" w:val="Normal"/>
+    <w:autoRedefine xmlns:w="http://schemas.openxmlformats.org/wordprocessingml/2006/main"/>
+    <w:uiPriority xmlns:w="http://schemas.openxmlformats.org/wordprocessingml/2006/main" w:val="39"/>
+    <w:unhideWhenUsed xmlns:w="http://schemas.openxmlformats.org/wordprocessingml/2006/main"/>
+    <w:pPr xmlns:w="http://schemas.openxmlformats.org/wordprocessingml/2006/main">
+      <w:spacing xmlns:w="http://schemas.openxmlformats.org/wordprocessingml/2006/main" w:after="100"/>
+      <w:ind xmlns:w="http://schemas.openxmlformats.org/wordprocessingml/2006/main" w:left="220"/>
+    </w:pPr>
+  </w:style>
   <w:style xmlns:w14="http://schemas.microsoft.com/office/word/2010/wordml" xmlns:mc="http://schemas.openxmlformats.org/markup-compatibility/2006" xmlns:w="http://schemas.openxmlformats.org/wordprocessingml/2006/main" w:type="character" w:styleId="Heading1Char" w:customStyle="1" mc:Ignorable="w14">
     <w:name xmlns:w="http://schemas.openxmlformats.org/wordprocessingml/2006/main" w:val="Heading 1 Char"/>
     <w:basedOn xmlns:w="http://schemas.openxmlformats.org/wordprocessingml/2006/main" w:val="DefaultParagraphFont"/>
@@ -1885,6 +2033,39 @@
     </w:rPr>
   </w:style>
 </w:styles>
+</file>
+
+<file path=word/glossary/document.xml><?xml version="1.0" encoding="utf-8"?>
+<w:glossaryDocument xmlns:w14="http://schemas.microsoft.com/office/word/2010/wordml" xmlns:w="http://schemas.openxmlformats.org/wordprocessingml/2006/main">
+  <w:docParts>
+    <w:docPart>
+      <w:docPartPr>
+        <w:name w:val="DefaultPlaceholder_1081868574"/>
+        <w:category>
+          <w:name w:val="General"/>
+          <w:gallery w:val="placeholder"/>
+        </w:category>
+        <w:types>
+          <w:type w:val="bbPlcHdr"/>
+        </w:types>
+        <w:behaviors>
+          <w:behavior w:val="content"/>
+        </w:behaviors>
+        <w:guid w:val="{60c8be7e-4782-46db-9334-040381ace981}"/>
+      </w:docPartPr>
+      <w:docPartBody>
+        <w:p>
+          <w:r>
+            <w:rPr>
+              <w:rStyle w:val="PlaceholderText"/>
+            </w:rPr>
+            <w:t>Click here to enter text.</w:t>
+          </w:r>
+        </w:p>
+      </w:docPartBody>
+    </w:docPart>
+  </w:docParts>
+</w:glossaryDocument>
 </file>
 
 <file path=word/theme/theme1.xml><?xml version="1.0" encoding="utf-8"?>

</xml_diff>